<commit_message>
Ausarbeitung_Grob Neues Klassendiagramm (reverse Ingeneering)
</commit_message>
<xml_diff>
--- a/aufgabe3/AusarbeitungzurProjektarbeitIntelligenteSysteme_Klass.docx
+++ b/aufgabe3/AusarbeitungzurProjektarbeitIntelligenteSysteme_Klass.docx
@@ -33,6 +33,15 @@
     </w:p>
     <w:p>
       <w:pPr>
+        <w:pStyle w:val="Untertitel"/>
+        <w:jc w:val="right"/>
+      </w:pPr>
+      <w:r>
+        <w:t>17. Januar 2016</w:t>
+      </w:r>
+    </w:p>
+    <w:p>
+      <w:pPr>
         <w:pStyle w:val="berschrift1"/>
       </w:pPr>
       <w:r>
@@ -58,18 +67,169 @@
         <w:t xml:space="preserve"> genutzt wird. Beispielhaft wurde die Klassifizierung anhand von Film-  und Nachrichtentexten getestet, für die zu Beginn Test- und Trainingsdaten vorlagen.</w:t>
       </w:r>
       <w:r>
-        <w:t xml:space="preserve"> Zur Klassifikation wurden bestimmte Merkmale der Texte herangezogen, in unserem Falle: [</w:t>
+        <w:t xml:space="preserve"> Zur Klassifikation </w:t>
+      </w:r>
+      <w:r>
+        <w:t xml:space="preserve">können </w:t>
+      </w:r>
+      <w:r>
+        <w:t>bestimmte Merkmale der Texte herangezogen</w:t>
+      </w:r>
+      <w:r>
+        <w:t xml:space="preserve"> werden</w:t>
+      </w:r>
+      <w:r>
+        <w:t>, wobei durch die Trainingsdaten die Referenzwerte erstellt werden.</w:t>
+      </w:r>
+    </w:p>
+    <w:p>
+      <w:pPr>
+        <w:pStyle w:val="berschrift1"/>
+      </w:pPr>
+      <w:r>
+        <w:t>Vorgehensweise</w:t>
+      </w:r>
+      <w:r>
+        <w:t xml:space="preserve"> und </w:t>
+      </w:r>
+      <w:r>
+        <w:t>Implementierung</w:t>
+      </w:r>
+    </w:p>
+    <w:p>
+      <w:r>
+        <w:t xml:space="preserve">Unser Programm analysiert die angegebenen Merkmale der bereitgestellten Texte. Um möglichst einfach neue Merkmale hinzufügen zu können, haben wir die Klasse </w:t>
+      </w:r>
+      <w:proofErr w:type="spellStart"/>
+      <w:r>
+        <w:t>Criterion</w:t>
+      </w:r>
+      <w:proofErr w:type="spellEnd"/>
+      <w:r>
+        <w:t xml:space="preserve"> erstellt in welcher der </w:t>
+      </w:r>
+      <w:proofErr w:type="spellStart"/>
+      <w:r>
+        <w:t>Kriterientyp</w:t>
+      </w:r>
+      <w:proofErr w:type="spellEnd"/>
+      <w:r>
+        <w:t>, der Inhalt und letztlich die Ergebnisse gespeichert werden.</w:t>
+      </w:r>
+    </w:p>
+    <w:p>
+      <w:r>
+        <w:t xml:space="preserve">In der Klasse </w:t>
+      </w:r>
+      <w:proofErr w:type="spellStart"/>
+      <w:r>
+        <w:t>TextClassification</w:t>
+      </w:r>
+      <w:proofErr w:type="spellEnd"/>
+      <w:r>
+        <w:t xml:space="preserve"> werden die Texte analysiert und klassifiziert. Dafür werden die erforderlichen Daten gespeichert</w:t>
+      </w:r>
+      <w:r>
+        <w:t xml:space="preserve">, zum Beispiel die Gesamtanzahl der Wörter und Sätze pro Text. </w:t>
+      </w:r>
+    </w:p>
+    <w:p>
+      <w:r>
+        <w:t>In der Trainingsphase werden dann die Referenzwerte für die einzelnen Kriterien ermittelt.</w:t>
+      </w:r>
+      <w:r>
+        <w:t xml:space="preserve"> Dafür gibt es zwei Funktionen für jede Kategorie eine. (siehe UML-Diagramm im Anhang)</w:t>
+      </w:r>
+    </w:p>
+    <w:p>
+      <w:r>
+        <w:t>In der Test- und Evaluationsphase werden</w:t>
+      </w:r>
+      <w:r>
+        <w:t xml:space="preserve"> die Werte berechnet und dann mit den Referenzwerten der einzelnen Kriterien aus der Trainingsphase verglichen. Danach wird die Treffergenauigkeit errechnet.</w:t>
+      </w:r>
+    </w:p>
+    <w:p>
+      <w:r>
+        <w:t xml:space="preserve">Zum leichteren Auslesen der Texte aus den Ordnern, erstellten wir die Klasse </w:t>
+      </w:r>
+      <w:proofErr w:type="spellStart"/>
+      <w:r>
+        <w:t>TxtFolderReader</w:t>
+      </w:r>
+      <w:proofErr w:type="spellEnd"/>
+      <w:r>
+        <w:t>, welche Ordner mit .</w:t>
+      </w:r>
+      <w:proofErr w:type="spellStart"/>
+      <w:r>
+        <w:t>txt</w:t>
+      </w:r>
+      <w:proofErr w:type="spellEnd"/>
+      <w:r>
+        <w:t>-Dateien auslesen kann und diese als Liste von Strings zurückgibt.</w:t>
+      </w:r>
+    </w:p>
+    <w:p>
+      <w:pPr>
+        <w:pStyle w:val="berschrift1"/>
+      </w:pPr>
+      <w:r>
+        <w:t>Ergebnisse</w:t>
+      </w:r>
+    </w:p>
+    <w:p>
+      <w:pPr>
+        <w:rPr>
+          <w:rStyle w:val="5yl5"/>
+        </w:rPr>
+      </w:pPr>
+      <w:r>
+        <w:rPr>
+          <w:rStyle w:val="5yl5"/>
+        </w:rPr>
+        <w:t xml:space="preserve">Die gegebenen Texte sind von uns unter folgenenden Merkmalen analysiert worden: der durchschnittlichen Satzlänge in dem Text, sowie der Häufigkeit von </w:t>
       </w:r>
       <w:proofErr w:type="gramStart"/>
       <w:r>
-        <w:t>…….</w:t>
+        <w:rPr>
+          <w:rStyle w:val="5yl5"/>
+        </w:rPr>
+        <w:t>„ ,</w:t>
       </w:r>
       <w:proofErr w:type="gramEnd"/>
       <w:r>
-        <w:t>]</w:t>
-      </w:r>
-      <w:r>
-        <w:t>, wobei durch die Trainingsdaten die Referenzwerte erstellt werden.</w:t>
+        <w:rPr>
+          <w:rStyle w:val="5yl5"/>
+        </w:rPr>
+        <w:t xml:space="preserve"> “ und „ ? “</w:t>
+      </w:r>
+      <w:r>
+        <w:rPr>
+          <w:rStyle w:val="5yl5"/>
+        </w:rPr>
+        <w:t>.</w:t>
+      </w:r>
+    </w:p>
+    <w:p>
+      <w:pPr>
+        <w:rPr>
+          <w:rStyle w:val="5yl5"/>
+        </w:rPr>
+      </w:pPr>
+      <w:r>
+        <w:rPr>
+          <w:rStyle w:val="5yl5"/>
+        </w:rPr>
+        <w:t>Dadurch erreichten wir eine Genauigkeit der Resultate im Test von 83,3 % für Filmbeschreibungen und 93,3% für „Zeit“-Artikel, wodurch wir eine Gesamtgenauigkeit von 88,3% erhielten.</w:t>
+      </w:r>
+    </w:p>
+    <w:p>
+      <w:r>
+        <w:rPr>
+          <w:rStyle w:val="5yl5"/>
+        </w:rPr>
+        <w:t>Für den Datensatz der Evaluation erreichten wir 76,4% für Filme und 96,2% für die Artikel. Daraus ergibt sich eine Trefferquote von 86%.</w:t>
       </w:r>
     </w:p>
     <w:p>
@@ -77,34 +237,26 @@
         <w:pStyle w:val="berschrift1"/>
       </w:pPr>
       <w:r>
-        <w:t>Vorgehensweise</w:t>
-      </w:r>
-      <w:r>
-        <w:t xml:space="preserve"> und </w:t>
-      </w:r>
-      <w:r>
-        <w:t>Implementierung</w:t>
-      </w:r>
-    </w:p>
-    <w:p/>
-    <w:p>
-      <w:pPr>
-        <w:pStyle w:val="berschrift1"/>
-      </w:pPr>
-      <w:r>
-        <w:t>Ergebnisse</w:t>
-      </w:r>
-    </w:p>
-    <w:p/>
-    <w:p>
-      <w:pPr>
-        <w:pStyle w:val="berschrift1"/>
-      </w:pPr>
-      <w:r>
+        <w:lastRenderedPageBreak/>
         <w:t>Fazit</w:t>
       </w:r>
     </w:p>
-    <w:p/>
+    <w:p>
+      <w:r>
+        <w:t>Durch weitere Merkmale könnte man die Treffergenauigkeit die Treffergenauigkeit erhöhen. Merkmale lassen sich in dem vorliegenden Projekt einfach hinzufügen.</w:t>
+      </w:r>
+      <w:r>
+        <w:t xml:space="preserve"> Derzeit muss bei jedem Lauf des Programmes die Trainingsphase durchlaufen werden, zukünftig wäre es ratsam die Werte der Kriterien zu speichern, zum Beispiel in Form einer .</w:t>
+      </w:r>
+      <w:proofErr w:type="spellStart"/>
+      <w:r>
+        <w:t>csv</w:t>
+      </w:r>
+      <w:proofErr w:type="spellEnd"/>
+      <w:r>
+        <w:t>-Datei, um die neuen Texte schneller klassifizieren zu können.</w:t>
+      </w:r>
+    </w:p>
     <w:sectPr>
       <w:pgSz w:w="11906" w:h="16838"/>
       <w:pgMar w:top="1417" w:right="1417" w:bottom="1134" w:left="1417" w:header="708" w:footer="708" w:gutter="0"/>
@@ -302,6 +454,7 @@
   <w:style w:type="character" w:default="1" w:styleId="Absatz-Standardschriftart">
     <w:name w:val="Default Paragraph Font"/>
     <w:uiPriority w:val="1"/>
+    <w:semiHidden/>
     <w:unhideWhenUsed/>
   </w:style>
   <w:style w:type="table" w:default="1" w:styleId="NormaleTabelle">
@@ -435,6 +588,11 @@
       <w:sz w:val="28"/>
       <w:szCs w:val="28"/>
     </w:rPr>
+  </w:style>
+  <w:style w:type="character" w:customStyle="1" w:styleId="5yl5">
+    <w:name w:val="_5yl5"/>
+    <w:basedOn w:val="Absatz-Standardschriftart"/>
+    <w:rsid w:val="0027226D"/>
   </w:style>
 </w:styles>
 </file>

</xml_diff>